<commit_message>
update my note document
</commit_message>
<xml_diff>
--- a/Notes/hoc_chut_dinh/setup/setup_a_web.docx
+++ b/Notes/hoc_chut_dinh/setup/setup_a_web.docx
@@ -270,6 +270,9 @@
         <w:t>–</w:t>
       </w:r>
       <w:r>
+        <w:t>-</w:t>
+      </w:r>
+      <w:r>
         <w:t>help</w:t>
       </w:r>
     </w:p>
@@ -1863,14 +1866,8 @@
           <w:szCs w:val="27"/>
           <w:shd w:val="clear" w:color="auto" w:fill="252525"/>
         </w:rPr>
-        <w:t>output "c:\temp\AlbumViewerWeb"</w:t>
-      </w:r>
-    </w:p>
-    <w:p>
-      <w:pPr>
-        <w:spacing w:after="0"/>
-        <w:ind w:left="720" w:firstLine="720"/>
-      </w:pPr>
+        <w:t>output "</w:t>
+      </w:r>
       <w:r>
         <w:rPr>
           <w:rFonts w:ascii="Consolas" w:eastAsia="Times New Roman" w:hAnsi="Consolas" w:cs="Consolas"/>
@@ -1880,10 +1877,8 @@
           <w:szCs w:val="27"/>
           <w:shd w:val="clear" w:color="auto" w:fill="252525"/>
         </w:rPr>
-        <w:t xml:space="preserve">      </w:t>
-      </w:r>
-      <w:bookmarkStart w:id="0" w:name="_GoBack"/>
-      <w:bookmarkEnd w:id="0"/>
+        <w:t>./bin/Release/PublishOutput2</w:t>
+      </w:r>
       <w:r>
         <w:rPr>
           <w:rFonts w:ascii="Consolas" w:eastAsia="Times New Roman" w:hAnsi="Consolas" w:cs="Consolas"/>
@@ -1893,14 +1888,52 @@
           <w:szCs w:val="27"/>
           <w:shd w:val="clear" w:color="auto" w:fill="252525"/>
         </w:rPr>
+        <w:t>"</w:t>
+      </w:r>
+    </w:p>
+    <w:p>
+      <w:pPr>
+        <w:spacing w:after="0"/>
+        <w:ind w:left="720" w:firstLine="720"/>
+      </w:pPr>
+      <w:bookmarkStart w:id="0" w:name="_GoBack"/>
+      <w:bookmarkEnd w:id="0"/>
+      <w:r>
+        <w:rPr>
+          <w:rFonts w:ascii="Consolas" w:eastAsia="Times New Roman" w:hAnsi="Consolas" w:cs="Consolas"/>
+          <w:color w:val="E2E2E2"/>
+          <w:spacing w:val="2"/>
+          <w:sz w:val="27"/>
+          <w:szCs w:val="27"/>
+          <w:shd w:val="clear" w:color="auto" w:fill="252525"/>
+        </w:rPr>
+        <w:t xml:space="preserve">      </w:t>
+      </w:r>
+      <w:r>
+        <w:rPr>
+          <w:rFonts w:ascii="Consolas" w:eastAsia="Times New Roman" w:hAnsi="Consolas" w:cs="Consolas"/>
+          <w:color w:val="E2E2E2"/>
+          <w:spacing w:val="2"/>
+          <w:sz w:val="27"/>
+          <w:szCs w:val="27"/>
+          <w:shd w:val="clear" w:color="auto" w:fill="252525"/>
+        </w:rPr>
         <w:t>--configuration Release</w:t>
       </w:r>
     </w:p>
     <w:p>
       <w:pPr>
         <w:pStyle w:val="BodyText"/>
-        <w:ind w:firstLine="720"/>
-      </w:pPr>
+        <w:tabs>
+          <w:tab w:val="left" w:pos="1834"/>
+        </w:tabs>
+      </w:pPr>
+      <w:r>
+        <w:t>d</w:t>
+      </w:r>
+      <w:r>
+        <w:t>otnet publish --framework netcoreapp1.0 --output ".\bin\Release\PublishOutput2"      --configuration Release</w:t>
+      </w:r>
     </w:p>
     <w:p>
       <w:pPr>

</xml_diff>